<commit_message>
Extended/added scripts to BIDSify hoplab data
</commit_message>
<xml_diff>
--- a/HOPLAB BIDSify dataset.docx
+++ b/HOPLAB BIDSify dataset.docx
@@ -35,7 +35,7 @@
       </w:r>
     </w:p>
     <w:p>
-      <w:hyperlink r:id="rId4" w:history="1">
+      <w:hyperlink r:id="rId5" w:history="1">
         <w:r>
           <w:rPr>
             <w:color w:val="0000FF"/>
@@ -46,7 +46,7 @@
       </w:hyperlink>
     </w:p>
     <w:p>
-      <w:hyperlink r:id="rId5" w:anchor="man13" w:history="1">
+      <w:hyperlink r:id="rId6" w:anchor="man13" w:history="1">
         <w:r>
           <w:rPr>
             <w:color w:val="0000FF"/>
@@ -57,7 +57,7 @@
       </w:hyperlink>
     </w:p>
     <w:p>
-      <w:hyperlink r:id="rId6" w:history="1">
+      <w:hyperlink r:id="rId7" w:history="1">
         <w:r>
           <w:rPr>
             <w:color w:val="0000FF"/>
@@ -68,7 +68,7 @@
       </w:hyperlink>
     </w:p>
     <w:p>
-      <w:hyperlink r:id="rId7" w:history="1">
+      <w:hyperlink r:id="rId8" w:history="1">
         <w:r>
           <w:rPr>
             <w:color w:val="0000FF"/>
@@ -84,6 +84,107 @@
         <w:pStyle w:val="Subtitle"/>
       </w:pPr>
       <w:r>
+        <w:t xml:space="preserve">Step 0: download </w:t>
+      </w:r>
+      <w:proofErr w:type="spellStart"/>
+      <w:r>
+        <w:t>JSONio</w:t>
+      </w:r>
+      <w:proofErr w:type="spellEnd"/>
+      <w:r>
+        <w:t xml:space="preserve"> library for </w:t>
+      </w:r>
+      <w:proofErr w:type="spellStart"/>
+      <w:r>
+        <w:t>matlab</w:t>
+      </w:r>
+      <w:proofErr w:type="spellEnd"/>
+    </w:p>
+    <w:p>
+      <w:hyperlink r:id="rId9" w:history="1">
+        <w:r>
+          <w:rPr>
+            <w:rStyle w:val="Hyperlink"/>
+            <w:rFonts w:eastAsiaTheme="majorEastAsia"/>
+          </w:rPr>
+          <w:t>https://github.com/gllmflndn/JSONio</w:t>
+        </w:r>
+      </w:hyperlink>
+    </w:p>
+    <w:p>
+      <w:pPr>
+        <w:rPr>
+          <w:lang w:eastAsia="en-US"/>
+        </w:rPr>
+      </w:pPr>
+    </w:p>
+    <w:p>
+      <w:pPr>
+        <w:rPr>
+          <w:lang w:eastAsia="en-US"/>
+        </w:rPr>
+      </w:pPr>
+      <w:r>
+        <w:rPr>
+          <w:lang w:eastAsia="en-US"/>
+        </w:rPr>
+        <w:t xml:space="preserve">In </w:t>
+      </w:r>
+      <w:proofErr w:type="spellStart"/>
+      <w:r>
+        <w:rPr>
+          <w:lang w:eastAsia="en-US"/>
+        </w:rPr>
+        <w:t>matlab</w:t>
+      </w:r>
+      <w:proofErr w:type="spellEnd"/>
+      <w:r>
+        <w:rPr>
+          <w:lang w:eastAsia="en-US"/>
+        </w:rPr>
+        <w:t xml:space="preserve">: </w:t>
+      </w:r>
+      <w:proofErr w:type="spellStart"/>
+      <w:r>
+        <w:rPr>
+          <w:lang w:eastAsia="en-US"/>
+        </w:rPr>
+        <w:t>addpath</w:t>
+      </w:r>
+      <w:proofErr w:type="spellEnd"/>
+      <w:r>
+        <w:rPr>
+          <w:lang w:eastAsia="en-US"/>
+        </w:rPr>
+        <w:t xml:space="preserve"> '/Applications/</w:t>
+      </w:r>
+      <w:proofErr w:type="spellStart"/>
+      <w:r>
+        <w:rPr>
+          <w:lang w:eastAsia="en-US"/>
+        </w:rPr>
+        <w:t>JSONio</w:t>
+      </w:r>
+      <w:proofErr w:type="spellEnd"/>
+      <w:r>
+        <w:rPr>
+          <w:lang w:eastAsia="en-US"/>
+        </w:rPr>
+        <w:t>-master'</w:t>
+      </w:r>
+    </w:p>
+    <w:p>
+      <w:pPr>
+        <w:rPr>
+          <w:lang w:eastAsia="en-US"/>
+        </w:rPr>
+      </w:pPr>
+    </w:p>
+    <w:p>
+      <w:pPr>
+        <w:pStyle w:val="Subtitle"/>
+      </w:pPr>
+      <w:r>
         <w:t xml:space="preserve">Step 1: create folder structure </w:t>
       </w:r>
     </w:p>
@@ -100,16 +201,39 @@
         <w:t xml:space="preserve"> label): </w:t>
       </w:r>
     </w:p>
+    <w:p/>
+    <w:p>
+      <w:r>
+        <w:t xml:space="preserve">PS: I also have a folder </w:t>
+      </w:r>
+      <w:proofErr w:type="spellStart"/>
+      <w:r>
+        <w:t>beh</w:t>
+      </w:r>
+      <w:proofErr w:type="spellEnd"/>
+      <w:r>
+        <w:t xml:space="preserve"> to store my behavioral data in, and as far as I understood it, such a folder belongs in the ‘</w:t>
+      </w:r>
+      <w:proofErr w:type="spellStart"/>
+      <w:r>
+        <w:t>sourcedata</w:t>
+      </w:r>
+      <w:proofErr w:type="spellEnd"/>
+      <w:r>
+        <w:t>’ folder</w:t>
+      </w:r>
+    </w:p>
     <w:p>
       <w:r>
         <w:rPr>
           <w:noProof/>
         </w:rPr>
+        <w:lastRenderedPageBreak/>
         <w:drawing>
-          <wp:inline distT="0" distB="0" distL="0" distR="0" wp14:anchorId="2BA08A97" wp14:editId="12030C9D">
-            <wp:extent cx="3606800" cy="3886200"/>
+          <wp:inline distT="0" distB="0" distL="0" distR="0" wp14:anchorId="1FEA78C0" wp14:editId="1302075F">
+            <wp:extent cx="5727700" cy="8397240"/>
             <wp:effectExtent l="0" t="0" r="0" b="0"/>
-            <wp:docPr id="1" name="Picture 1" descr="A screenshot of a cell phone&#10;&#10;Description automatically generated"/>
+            <wp:docPr id="2" name="Picture 2" descr="A screenshot of a social media post&#10;&#10;Description automatically generated"/>
             <wp:cNvGraphicFramePr>
               <a:graphicFrameLocks xmlns:a="http://schemas.openxmlformats.org/drawingml/2006/main" noChangeAspect="1"/>
             </wp:cNvGraphicFramePr>
@@ -117,11 +241,11 @@
               <a:graphicData uri="http://schemas.openxmlformats.org/drawingml/2006/picture">
                 <pic:pic xmlns:pic="http://schemas.openxmlformats.org/drawingml/2006/picture">
                   <pic:nvPicPr>
-                    <pic:cNvPr id="1" name="Screenshot 2019-11-15 at 11.11.05.png"/>
+                    <pic:cNvPr id="2" name="Screenshot 2019-11-18 at 13.33.41.png"/>
                     <pic:cNvPicPr/>
                   </pic:nvPicPr>
                   <pic:blipFill>
-                    <a:blip r:embed="rId8">
+                    <a:blip r:embed="rId10">
                       <a:extLst>
                         <a:ext uri="{28A0092B-C50C-407E-A947-70E740481C1C}">
                           <a14:useLocalDpi xmlns:a14="http://schemas.microsoft.com/office/drawing/2010/main" val="0"/>
@@ -135,7 +259,7 @@
                   <pic:spPr>
                     <a:xfrm>
                       <a:off x="0" y="0"/>
-                      <a:ext cx="3606800" cy="3886200"/>
+                      <a:ext cx="5727700" cy="8397240"/>
                     </a:xfrm>
                     <a:prstGeom prst="rect">
                       <a:avLst/>
@@ -149,11 +273,13 @@
       </w:r>
     </w:p>
     <w:p/>
+    <w:p/>
     <w:p>
       <w:pPr>
         <w:pStyle w:val="Subtitle"/>
       </w:pPr>
       <w:r>
+        <w:lastRenderedPageBreak/>
         <w:t xml:space="preserve">Step 2: transfer </w:t>
       </w:r>
       <w:proofErr w:type="spellStart"/>
@@ -388,33 +514,6 @@
         <w:t xml:space="preserve"> to save you time</w:t>
       </w:r>
     </w:p>
-    <w:p>
-      <w:r>
-        <w:t xml:space="preserve">PS.PS: I also have a folder </w:t>
-      </w:r>
-      <w:proofErr w:type="spellStart"/>
-      <w:r>
-        <w:t>beh</w:t>
-      </w:r>
-      <w:proofErr w:type="spellEnd"/>
-      <w:r>
-        <w:t xml:space="preserve"> to store my beh</w:t>
-      </w:r>
-      <w:r>
-        <w:t>avioral</w:t>
-      </w:r>
-      <w:r>
-        <w:t xml:space="preserve"> data in, I need to store it but don’t plan to use any BIDS app on this </w:t>
-      </w:r>
-      <w:proofErr w:type="spellStart"/>
-      <w:r>
-        <w:t>beh</w:t>
-      </w:r>
-      <w:proofErr w:type="spellEnd"/>
-      <w:r>
-        <w:t xml:space="preserve"> data, but this doesn’t mean you can’t store this in your BIDS project folder </w:t>
-      </w:r>
-    </w:p>
     <w:p/>
     <w:p>
       <w:pPr>
@@ -434,7 +533,6 @@
     </w:p>
     <w:p>
       <w:r>
-        <w:lastRenderedPageBreak/>
         <w:t xml:space="preserve">Use </w:t>
       </w:r>
       <w:proofErr w:type="spellStart"/>
@@ -446,9 +544,23 @@
         <w:t xml:space="preserve"> script as a good starting point</w:t>
       </w:r>
       <w:r>
+        <w:t xml:space="preserve"> (‘</w:t>
+      </w:r>
+      <w:proofErr w:type="spellStart"/>
+      <w:r>
+        <w:t>SPM_onsetsfile_to_BIDS</w:t>
+      </w:r>
+      <w:r>
+        <w:t>.m</w:t>
+      </w:r>
+      <w:proofErr w:type="spellEnd"/>
+      <w:r>
+        <w:t>’)</w:t>
+      </w:r>
+      <w:r>
         <w:t xml:space="preserve">; or if you don’t have SPM onsets file yet -&gt; </w:t>
       </w:r>
-      <w:hyperlink r:id="rId9" w:history="1">
+      <w:hyperlink r:id="rId11" w:history="1">
         <w:r>
           <w:rPr>
             <w:rStyle w:val="Hyperlink"/>
@@ -463,41 +575,47 @@
     </w:p>
     <w:p/>
     <w:p>
-      <w:pPr>
-        <w:autoSpaceDE w:val="0"/>
-        <w:autoSpaceDN w:val="0"/>
-        <w:adjustRightInd w:val="0"/>
-        <w:rPr>
-          <w:rFonts w:ascii="Courier" w:eastAsiaTheme="minorHAnsi" w:hAnsi="Courier" w:cstheme="minorBidi"/>
+      <w:proofErr w:type="gramStart"/>
+      <w:r>
+        <w:t>!This</w:t>
+      </w:r>
+      <w:proofErr w:type="gramEnd"/>
+      <w:r>
+        <w:t xml:space="preserve"> code has been written and works for how my SPM onsets file structure; I tried to make the code flexible so it can do its job whatever structure but be wary and check it does its job correctly for your SPM file! </w:t>
+      </w:r>
+    </w:p>
+    <w:p/>
+    <w:p>
+      <w:pPr>
+        <w:rPr>
+          <w:rFonts w:eastAsiaTheme="minorHAnsi" w:cstheme="minorBidi"/>
           <w:lang w:val="en-GB" w:eastAsia="en-US"/>
         </w:rPr>
       </w:pPr>
       <w:r>
         <w:rPr>
-          <w:rFonts w:ascii="Courier" w:eastAsiaTheme="minorHAnsi" w:hAnsi="Courier" w:cs="Courier"/>
-          <w:color w:val="77AC30"/>
-          <w:sz w:val="22"/>
-          <w:szCs w:val="22"/>
+          <w:rFonts w:eastAsiaTheme="minorHAnsi"/>
           <w:lang w:val="en-GB" w:eastAsia="en-US"/>
         </w:rPr>
-        <w:t>%for each task</w:t>
-      </w:r>
-      <w:r>
-        <w:rPr>
-          <w:rFonts w:ascii="Courier" w:eastAsiaTheme="minorHAnsi" w:hAnsi="Courier" w:cs="Courier"/>
-          <w:color w:val="77AC30"/>
-          <w:sz w:val="22"/>
-          <w:szCs w:val="22"/>
+        <w:t>F</w:t>
+      </w:r>
+      <w:r>
+        <w:rPr>
+          <w:rFonts w:eastAsiaTheme="minorHAnsi"/>
           <w:lang w:val="en-GB" w:eastAsia="en-US"/>
         </w:rPr>
+        <w:t>or each task</w:t>
+      </w:r>
+      <w:r>
+        <w:rPr>
+          <w:rFonts w:eastAsiaTheme="minorHAnsi"/>
+          <w:lang w:val="en-GB" w:eastAsia="en-US"/>
+        </w:rPr>
         <w:t>;</w:t>
       </w:r>
       <w:r>
         <w:rPr>
-          <w:rFonts w:ascii="Courier" w:eastAsiaTheme="minorHAnsi" w:hAnsi="Courier" w:cs="Courier"/>
-          <w:color w:val="77AC30"/>
-          <w:sz w:val="22"/>
-          <w:szCs w:val="22"/>
+          <w:rFonts w:eastAsiaTheme="minorHAnsi"/>
           <w:lang w:val="en-GB" w:eastAsia="en-US"/>
         </w:rPr>
         <w:t xml:space="preserve"> each run, you'll need </w:t>
@@ -505,10 +623,7 @@
       <w:proofErr w:type="gramStart"/>
       <w:r>
         <w:rPr>
-          <w:rFonts w:ascii="Courier" w:eastAsiaTheme="minorHAnsi" w:hAnsi="Courier" w:cs="Courier"/>
-          <w:color w:val="77AC30"/>
-          <w:sz w:val="22"/>
-          <w:szCs w:val="22"/>
+          <w:rFonts w:eastAsiaTheme="minorHAnsi"/>
           <w:lang w:val="en-GB" w:eastAsia="en-US"/>
         </w:rPr>
         <w:t>a .</w:t>
@@ -516,10 +631,7 @@
       <w:proofErr w:type="spellStart"/>
       <w:r>
         <w:rPr>
-          <w:rFonts w:ascii="Courier" w:eastAsiaTheme="minorHAnsi" w:hAnsi="Courier" w:cs="Courier"/>
-          <w:color w:val="77AC30"/>
-          <w:sz w:val="22"/>
-          <w:szCs w:val="22"/>
+          <w:rFonts w:eastAsiaTheme="minorHAnsi"/>
           <w:lang w:val="en-GB" w:eastAsia="en-US"/>
         </w:rPr>
         <w:t>tsv</w:t>
@@ -528,130 +640,102 @@
       <w:proofErr w:type="gramEnd"/>
       <w:r>
         <w:rPr>
-          <w:rFonts w:ascii="Courier" w:eastAsiaTheme="minorHAnsi" w:hAnsi="Courier" w:cs="Courier"/>
-          <w:color w:val="77AC30"/>
-          <w:sz w:val="22"/>
-          <w:szCs w:val="22"/>
+          <w:rFonts w:eastAsiaTheme="minorHAnsi"/>
           <w:lang w:val="en-GB" w:eastAsia="en-US"/>
         </w:rPr>
         <w:t xml:space="preserve"> with the name</w:t>
       </w:r>
-    </w:p>
-    <w:p>
-      <w:pPr>
-        <w:autoSpaceDE w:val="0"/>
-        <w:autoSpaceDN w:val="0"/>
-        <w:adjustRightInd w:val="0"/>
-        <w:rPr>
-          <w:rFonts w:ascii="Courier" w:eastAsiaTheme="minorHAnsi" w:hAnsi="Courier" w:cstheme="minorBidi"/>
+      <w:r>
+        <w:rPr>
+          <w:rFonts w:eastAsiaTheme="minorHAnsi" w:cstheme="minorBidi"/>
           <w:lang w:val="en-GB" w:eastAsia="en-US"/>
         </w:rPr>
-      </w:pPr>
-      <w:r>
-        <w:rPr>
-          <w:rFonts w:ascii="Courier" w:eastAsiaTheme="minorHAnsi" w:hAnsi="Courier" w:cs="Courier"/>
-          <w:color w:val="77AC30"/>
-          <w:sz w:val="22"/>
-          <w:szCs w:val="22"/>
+        <w:t xml:space="preserve"> </w:t>
+      </w:r>
+      <w:r>
+        <w:rPr>
+          <w:rFonts w:eastAsiaTheme="minorHAnsi"/>
           <w:lang w:val="en-GB" w:eastAsia="en-US"/>
         </w:rPr>
-        <w:t>%sub-01_ses-01_task-XXX_run-01_events.tsv OR</w:t>
-      </w:r>
-    </w:p>
-    <w:p>
-      <w:pPr>
-        <w:autoSpaceDE w:val="0"/>
-        <w:autoSpaceDN w:val="0"/>
-        <w:adjustRightInd w:val="0"/>
-        <w:rPr>
-          <w:rFonts w:ascii="Courier" w:eastAsiaTheme="minorHAnsi" w:hAnsi="Courier" w:cstheme="minorBidi"/>
+        <w:t>sub-01_ses-01_task-XXX_run-01_events.tsv OR</w:t>
+      </w:r>
+    </w:p>
+    <w:p>
+      <w:pPr>
+        <w:pStyle w:val="ListParagraph"/>
+        <w:numPr>
+          <w:ilvl w:val="0"/>
+          <w:numId w:val="3"/>
+        </w:numPr>
+        <w:rPr>
+          <w:rFonts w:eastAsiaTheme="minorHAnsi" w:cstheme="minorBidi"/>
           <w:lang w:val="en-GB" w:eastAsia="en-US"/>
         </w:rPr>
       </w:pPr>
       <w:r>
         <w:rPr>
-          <w:rFonts w:ascii="Courier" w:eastAsiaTheme="minorHAnsi" w:hAnsi="Courier" w:cs="Courier"/>
-          <w:color w:val="77AC30"/>
-          <w:sz w:val="22"/>
-          <w:szCs w:val="22"/>
+          <w:rFonts w:eastAsiaTheme="minorHAnsi"/>
           <w:lang w:val="en-GB" w:eastAsia="en-US"/>
         </w:rPr>
-        <w:t>%if it's the same for all runs but not all subs, you can have only 1 per sub</w:t>
-      </w:r>
-    </w:p>
-    <w:p>
-      <w:pPr>
-        <w:autoSpaceDE w:val="0"/>
-        <w:autoSpaceDN w:val="0"/>
-        <w:adjustRightInd w:val="0"/>
-        <w:rPr>
-          <w:rFonts w:ascii="Courier" w:eastAsiaTheme="minorHAnsi" w:hAnsi="Courier" w:cstheme="minorBidi"/>
+        <w:t>if it's the same for all runs but not all subs, you can have only 1 per sub</w:t>
+      </w:r>
+    </w:p>
+    <w:p>
+      <w:pPr>
+        <w:pStyle w:val="ListParagraph"/>
+        <w:numPr>
+          <w:ilvl w:val="0"/>
+          <w:numId w:val="3"/>
+        </w:numPr>
+        <w:rPr>
+          <w:rFonts w:eastAsiaTheme="minorHAnsi" w:cstheme="minorBidi"/>
           <w:lang w:val="en-GB" w:eastAsia="en-US"/>
         </w:rPr>
       </w:pPr>
       <w:r>
         <w:rPr>
-          <w:rFonts w:ascii="Courier" w:eastAsiaTheme="minorHAnsi" w:hAnsi="Courier" w:cs="Courier"/>
-          <w:color w:val="77AC30"/>
-          <w:sz w:val="22"/>
-          <w:szCs w:val="22"/>
+          <w:rFonts w:eastAsiaTheme="minorHAnsi"/>
           <w:lang w:val="en-GB" w:eastAsia="en-US"/>
         </w:rPr>
-        <w:t>%if it's the same for all subs and all runs, you can have only 1 for all subs</w:t>
-      </w:r>
-    </w:p>
-    <w:p>
-      <w:pPr>
-        <w:autoSpaceDE w:val="0"/>
-        <w:autoSpaceDN w:val="0"/>
-        <w:adjustRightInd w:val="0"/>
-        <w:rPr>
-          <w:rFonts w:ascii="Courier" w:eastAsiaTheme="minorHAnsi" w:hAnsi="Courier" w:cstheme="minorBidi"/>
+        <w:t>if it's the same for all subs and all runs, you can have only 1 for all subs</w:t>
+      </w:r>
+    </w:p>
+    <w:p>
+      <w:pPr>
+        <w:pStyle w:val="ListParagraph"/>
+        <w:numPr>
+          <w:ilvl w:val="0"/>
+          <w:numId w:val="3"/>
+        </w:numPr>
+        <w:rPr>
+          <w:rFonts w:eastAsiaTheme="minorHAnsi" w:cstheme="minorBidi"/>
           <w:lang w:val="en-GB" w:eastAsia="en-US"/>
         </w:rPr>
       </w:pPr>
       <w:r>
         <w:rPr>
-          <w:rFonts w:ascii="Courier" w:eastAsiaTheme="minorHAnsi" w:hAnsi="Courier" w:cs="Courier"/>
-          <w:color w:val="77AC30"/>
-          <w:sz w:val="22"/>
-          <w:szCs w:val="22"/>
+          <w:rFonts w:eastAsiaTheme="minorHAnsi"/>
           <w:lang w:val="en-GB" w:eastAsia="en-US"/>
         </w:rPr>
-        <w:t>%if it's the same for all subs but not all runs, you can have 1 per run for all subs</w:t>
-      </w:r>
-    </w:p>
-    <w:p>
-      <w:pPr>
-        <w:autoSpaceDE w:val="0"/>
-        <w:autoSpaceDN w:val="0"/>
-        <w:adjustRightInd w:val="0"/>
-        <w:rPr>
-          <w:rFonts w:ascii="Courier" w:eastAsiaTheme="minorHAnsi" w:hAnsi="Courier" w:cstheme="minorBidi"/>
+        <w:t>if it's the same for all subs but not all runs, you can have 1 per run for all subs</w:t>
+      </w:r>
+    </w:p>
+    <w:p>
+      <w:pPr>
+        <w:pStyle w:val="ListParagraph"/>
+        <w:rPr>
+          <w:rFonts w:eastAsiaTheme="minorHAnsi" w:cstheme="minorBidi"/>
           <w:lang w:val="en-GB" w:eastAsia="en-US"/>
         </w:rPr>
       </w:pPr>
-      <w:proofErr w:type="gramStart"/>
-      <w:r>
-        <w:rPr>
-          <w:rFonts w:ascii="Courier" w:eastAsiaTheme="minorHAnsi" w:hAnsi="Courier" w:cs="Courier"/>
-          <w:color w:val="77AC30"/>
-          <w:sz w:val="22"/>
-          <w:szCs w:val="22"/>
+      <w:bookmarkStart w:id="0" w:name="_GoBack"/>
+      <w:bookmarkEnd w:id="0"/>
+      <w:r>
+        <w:rPr>
+          <w:rFonts w:eastAsiaTheme="minorHAnsi"/>
           <w:lang w:val="en-GB" w:eastAsia="en-US"/>
         </w:rPr>
-        <w:t>%!place</w:t>
-      </w:r>
-      <w:proofErr w:type="gramEnd"/>
-      <w:r>
-        <w:rPr>
-          <w:rFonts w:ascii="Courier" w:eastAsiaTheme="minorHAnsi" w:hAnsi="Courier" w:cs="Courier"/>
-          <w:color w:val="77AC30"/>
-          <w:sz w:val="22"/>
-          <w:szCs w:val="22"/>
-          <w:lang w:val="en-GB" w:eastAsia="en-US"/>
-        </w:rPr>
-        <w:t xml:space="preserve"> accordingly in folder hierarchy </w:t>
+        <w:t xml:space="preserve">!place accordingly in folder hierarchy </w:t>
       </w:r>
     </w:p>
     <w:p/>
@@ -672,7 +756,7 @@
       </w:r>
     </w:p>
     <w:p>
-      <w:hyperlink r:id="rId10" w:history="1">
+      <w:hyperlink r:id="rId12" w:history="1">
         <w:r>
           <w:rPr>
             <w:color w:val="0000FF"/>
@@ -683,7 +767,7 @@
       </w:hyperlink>
     </w:p>
     <w:p>
-      <w:hyperlink r:id="rId11" w:history="1">
+      <w:hyperlink r:id="rId13" w:history="1">
         <w:r>
           <w:rPr>
             <w:color w:val="0000FF"/>
@@ -711,6 +795,17 @@
         <w:t>func</w:t>
       </w:r>
       <w:proofErr w:type="spellEnd"/>
+      <w:r>
+        <w:t xml:space="preserve"> (‘</w:t>
+      </w:r>
+      <w:proofErr w:type="spellStart"/>
+      <w:r>
+        <w:t>create_jsonfile_bold</w:t>
+      </w:r>
+      <w:proofErr w:type="spellEnd"/>
+      <w:r>
+        <w:t>’ or ‘_T1w’)</w:t>
+      </w:r>
     </w:p>
     <w:p/>
     <w:p>
@@ -739,12 +834,7 @@
     </w:p>
     <w:p>
       <w:r>
-        <w:t>PS: make your life easier by coll</w:t>
-      </w:r>
-      <w:bookmarkStart w:id="0" w:name="_GoBack"/>
-      <w:bookmarkEnd w:id="0"/>
-      <w:r>
-        <w:t xml:space="preserve">ecting not just </w:t>
+        <w:t xml:space="preserve">PS: make your life easier by collecting not just </w:t>
       </w:r>
       <w:proofErr w:type="spellStart"/>
       <w:r>
@@ -782,6 +872,40 @@
     </w:p>
     <w:p>
       <w:pPr>
+        <w:rPr>
+          <w:lang w:eastAsia="en-US"/>
+        </w:rPr>
+      </w:pPr>
+      <w:r>
+        <w:rPr>
+          <w:lang w:eastAsia="en-US"/>
+        </w:rPr>
+        <w:t>See ‘</w:t>
+      </w:r>
+      <w:proofErr w:type="spellStart"/>
+      <w:r>
+        <w:rPr>
+          <w:lang w:eastAsia="en-US"/>
+        </w:rPr>
+        <w:t>create_jsonfile_datasetdescription.m</w:t>
+      </w:r>
+      <w:proofErr w:type="spellEnd"/>
+      <w:r>
+        <w:rPr>
+          <w:lang w:eastAsia="en-US"/>
+        </w:rPr>
+        <w:t>’</w:t>
+      </w:r>
+    </w:p>
+    <w:p>
+      <w:pPr>
+        <w:rPr>
+          <w:lang w:eastAsia="en-US"/>
+        </w:rPr>
+      </w:pPr>
+    </w:p>
+    <w:p>
+      <w:pPr>
         <w:pStyle w:val="Subtitle"/>
       </w:pPr>
       <w:r>
@@ -793,10 +917,7 @@
       </w:r>
       <w:proofErr w:type="spellEnd"/>
       <w:r>
-        <w:t xml:space="preserve"> </w:t>
-      </w:r>
-      <w:r>
-        <w:t>to put in project/ (e.g. project/</w:t>
+        <w:t xml:space="preserve"> to put in project/ (e.g. project/</w:t>
       </w:r>
       <w:proofErr w:type="spellStart"/>
       <w:r>
@@ -809,6 +930,40 @@
     </w:p>
     <w:p>
       <w:pPr>
+        <w:rPr>
+          <w:lang w:eastAsia="en-US"/>
+        </w:rPr>
+      </w:pPr>
+      <w:r>
+        <w:rPr>
+          <w:lang w:eastAsia="en-US"/>
+        </w:rPr>
+        <w:t>See ‘</w:t>
+      </w:r>
+      <w:proofErr w:type="spellStart"/>
+      <w:r>
+        <w:rPr>
+          <w:lang w:eastAsia="en-US"/>
+        </w:rPr>
+        <w:t>create_jsonfile_participants.m</w:t>
+      </w:r>
+      <w:proofErr w:type="spellEnd"/>
+      <w:r>
+        <w:rPr>
+          <w:lang w:eastAsia="en-US"/>
+        </w:rPr>
+        <w:t>’</w:t>
+      </w:r>
+    </w:p>
+    <w:p>
+      <w:pPr>
+        <w:rPr>
+          <w:lang w:eastAsia="en-US"/>
+        </w:rPr>
+      </w:pPr>
+    </w:p>
+    <w:p>
+      <w:pPr>
         <w:pStyle w:val="Subtitle"/>
       </w:pPr>
       <w:r>
@@ -819,7 +974,7 @@
       </w:r>
     </w:p>
     <w:p>
-      <w:hyperlink r:id="rId12" w:history="1">
+      <w:hyperlink r:id="rId14" w:history="1">
         <w:r>
           <w:rPr>
             <w:rStyle w:val="Hyperlink"/>
@@ -834,7 +989,7 @@
       <w:r>
         <w:t xml:space="preserve">python script that runs MRIQC on your BIDS dataset: </w:t>
       </w:r>
-      <w:hyperlink r:id="rId13" w:history="1">
+      <w:hyperlink r:id="rId15" w:history="1">
         <w:r>
           <w:rPr>
             <w:rStyle w:val="Hyperlink"/>
@@ -855,6 +1010,40 @@
     </w:p>
     <w:p>
       <w:pPr>
+        <w:pBdr>
+          <w:bottom w:val="single" w:sz="6" w:space="1" w:color="auto"/>
+        </w:pBdr>
+        <w:rPr>
+          <w:lang w:eastAsia="en-US"/>
+        </w:rPr>
+      </w:pPr>
+    </w:p>
+    <w:p>
+      <w:pPr>
+        <w:rPr>
+          <w:lang w:eastAsia="en-US"/>
+        </w:rPr>
+      </w:pPr>
+    </w:p>
+    <w:p>
+      <w:r>
+        <w:rPr>
+          <w:lang w:eastAsia="en-US"/>
+        </w:rPr>
+        <w:t xml:space="preserve">Credit to many of the scripts found here: </w:t>
+      </w:r>
+      <w:hyperlink r:id="rId16" w:history="1">
+        <w:r>
+          <w:rPr>
+            <w:rStyle w:val="Hyperlink"/>
+            <w:rFonts w:eastAsiaTheme="majorEastAsia"/>
+          </w:rPr>
+          <w:t>https://github.com/bids-standard/bids-starter-kit/tree/master/matlabCode</w:t>
+        </w:r>
+      </w:hyperlink>
+    </w:p>
+    <w:p>
+      <w:pPr>
         <w:rPr>
           <w:lang w:eastAsia="en-US"/>
         </w:rPr>
@@ -868,6 +1057,357 @@
     </w:sectPr>
   </w:body>
 </w:document>
+</file>
+
+<file path=word/numbering.xml><?xml version="1.0" encoding="utf-8"?>
+<w:numbering xmlns:wpc="http://schemas.microsoft.com/office/word/2010/wordprocessingCanvas" xmlns:cx="http://schemas.microsoft.com/office/drawing/2014/chartex" xmlns:cx1="http://schemas.microsoft.com/office/drawing/2015/9/8/chartex" xmlns:cx2="http://schemas.microsoft.com/office/drawing/2015/10/21/chartex" xmlns:cx3="http://schemas.microsoft.com/office/drawing/2016/5/9/chartex" xmlns:cx4="http://schemas.microsoft.com/office/drawing/2016/5/10/chartex" xmlns:cx5="http://schemas.microsoft.com/office/drawing/2016/5/11/chartex" xmlns:cx6="http://schemas.microsoft.com/office/drawing/2016/5/12/chartex" xmlns:cx7="http://schemas.microsoft.com/office/drawing/2016/5/13/chartex" xmlns:cx8="http://schemas.microsoft.com/office/drawing/2016/5/14/chartex" xmlns:mc="http://schemas.openxmlformats.org/markup-compatibility/2006" xmlns:aink="http://schemas.microsoft.com/office/drawing/2016/ink" xmlns:am3d="http://schemas.microsoft.com/office/drawing/2017/model3d" xmlns:o="urn:schemas-microsoft-com:office:office" xmlns:r="http://schemas.openxmlformats.org/officeDocument/2006/relationships" xmlns:m="http://schemas.openxmlformats.org/officeDocument/2006/math" xmlns:v="urn:schemas-microsoft-com:vml" xmlns:wp14="http://schemas.microsoft.com/office/word/2010/wordprocessingDrawing" xmlns:wp="http://schemas.openxmlformats.org/drawingml/2006/wordprocessingDrawing" xmlns:w10="urn:schemas-microsoft-com:office:word" xmlns:w="http://schemas.openxmlformats.org/wordprocessingml/2006/main" xmlns:w14="http://schemas.microsoft.com/office/word/2010/wordml" xmlns:w15="http://schemas.microsoft.com/office/word/2012/wordml" xmlns:w16cid="http://schemas.microsoft.com/office/word/2016/wordml/cid" xmlns:w16se="http://schemas.microsoft.com/office/word/2015/wordml/symex" xmlns:wpg="http://schemas.microsoft.com/office/word/2010/wordprocessingGroup" xmlns:wpi="http://schemas.microsoft.com/office/word/2010/wordprocessingInk" xmlns:wne="http://schemas.microsoft.com/office/word/2006/wordml" xmlns:wps="http://schemas.microsoft.com/office/word/2010/wordprocessingShape" mc:Ignorable="w14 w15 w16se w16cid wp14">
+  <w:abstractNum w:abstractNumId="0" w15:restartNumberingAfterBreak="0">
+    <w:nsid w:val="3432126C"/>
+    <w:multiLevelType w:val="hybridMultilevel"/>
+    <w:tmpl w:val="A7587BDE"/>
+    <w:lvl w:ilvl="0" w:tplc="76DEBE78">
+      <w:numFmt w:val="bullet"/>
+      <w:lvlText w:val=""/>
+      <w:lvlJc w:val="left"/>
+      <w:pPr>
+        <w:ind w:left="720" w:hanging="360"/>
+      </w:pPr>
+      <w:rPr>
+        <w:rFonts w:ascii="Wingdings" w:eastAsia="Times New Roman" w:hAnsi="Wingdings" w:cs="Times New Roman" w:hint="default"/>
+      </w:rPr>
+    </w:lvl>
+    <w:lvl w:ilvl="1" w:tplc="08090003" w:tentative="1">
+      <w:start w:val="1"/>
+      <w:numFmt w:val="bullet"/>
+      <w:lvlText w:val="o"/>
+      <w:lvlJc w:val="left"/>
+      <w:pPr>
+        <w:ind w:left="1440" w:hanging="360"/>
+      </w:pPr>
+      <w:rPr>
+        <w:rFonts w:ascii="Courier New" w:hAnsi="Courier New" w:cs="Courier New" w:hint="default"/>
+      </w:rPr>
+    </w:lvl>
+    <w:lvl w:ilvl="2" w:tplc="08090005" w:tentative="1">
+      <w:start w:val="1"/>
+      <w:numFmt w:val="bullet"/>
+      <w:lvlText w:val=""/>
+      <w:lvlJc w:val="left"/>
+      <w:pPr>
+        <w:ind w:left="2160" w:hanging="360"/>
+      </w:pPr>
+      <w:rPr>
+        <w:rFonts w:ascii="Wingdings" w:hAnsi="Wingdings" w:hint="default"/>
+      </w:rPr>
+    </w:lvl>
+    <w:lvl w:ilvl="3" w:tplc="08090001" w:tentative="1">
+      <w:start w:val="1"/>
+      <w:numFmt w:val="bullet"/>
+      <w:lvlText w:val=""/>
+      <w:lvlJc w:val="left"/>
+      <w:pPr>
+        <w:ind w:left="2880" w:hanging="360"/>
+      </w:pPr>
+      <w:rPr>
+        <w:rFonts w:ascii="Symbol" w:hAnsi="Symbol" w:hint="default"/>
+      </w:rPr>
+    </w:lvl>
+    <w:lvl w:ilvl="4" w:tplc="08090003" w:tentative="1">
+      <w:start w:val="1"/>
+      <w:numFmt w:val="bullet"/>
+      <w:lvlText w:val="o"/>
+      <w:lvlJc w:val="left"/>
+      <w:pPr>
+        <w:ind w:left="3600" w:hanging="360"/>
+      </w:pPr>
+      <w:rPr>
+        <w:rFonts w:ascii="Courier New" w:hAnsi="Courier New" w:cs="Courier New" w:hint="default"/>
+      </w:rPr>
+    </w:lvl>
+    <w:lvl w:ilvl="5" w:tplc="08090005" w:tentative="1">
+      <w:start w:val="1"/>
+      <w:numFmt w:val="bullet"/>
+      <w:lvlText w:val=""/>
+      <w:lvlJc w:val="left"/>
+      <w:pPr>
+        <w:ind w:left="4320" w:hanging="360"/>
+      </w:pPr>
+      <w:rPr>
+        <w:rFonts w:ascii="Wingdings" w:hAnsi="Wingdings" w:hint="default"/>
+      </w:rPr>
+    </w:lvl>
+    <w:lvl w:ilvl="6" w:tplc="08090001" w:tentative="1">
+      <w:start w:val="1"/>
+      <w:numFmt w:val="bullet"/>
+      <w:lvlText w:val=""/>
+      <w:lvlJc w:val="left"/>
+      <w:pPr>
+        <w:ind w:left="5040" w:hanging="360"/>
+      </w:pPr>
+      <w:rPr>
+        <w:rFonts w:ascii="Symbol" w:hAnsi="Symbol" w:hint="default"/>
+      </w:rPr>
+    </w:lvl>
+    <w:lvl w:ilvl="7" w:tplc="08090003" w:tentative="1">
+      <w:start w:val="1"/>
+      <w:numFmt w:val="bullet"/>
+      <w:lvlText w:val="o"/>
+      <w:lvlJc w:val="left"/>
+      <w:pPr>
+        <w:ind w:left="5760" w:hanging="360"/>
+      </w:pPr>
+      <w:rPr>
+        <w:rFonts w:ascii="Courier New" w:hAnsi="Courier New" w:cs="Courier New" w:hint="default"/>
+      </w:rPr>
+    </w:lvl>
+    <w:lvl w:ilvl="8" w:tplc="08090005" w:tentative="1">
+      <w:start w:val="1"/>
+      <w:numFmt w:val="bullet"/>
+      <w:lvlText w:val=""/>
+      <w:lvlJc w:val="left"/>
+      <w:pPr>
+        <w:ind w:left="6480" w:hanging="360"/>
+      </w:pPr>
+      <w:rPr>
+        <w:rFonts w:ascii="Wingdings" w:hAnsi="Wingdings" w:hint="default"/>
+      </w:rPr>
+    </w:lvl>
+  </w:abstractNum>
+  <w:abstractNum w:abstractNumId="1" w15:restartNumberingAfterBreak="0">
+    <w:nsid w:val="3B9E5D54"/>
+    <w:multiLevelType w:val="hybridMultilevel"/>
+    <w:tmpl w:val="441681AA"/>
+    <w:lvl w:ilvl="0" w:tplc="76DEBE78">
+      <w:numFmt w:val="bullet"/>
+      <w:lvlText w:val=""/>
+      <w:lvlJc w:val="left"/>
+      <w:pPr>
+        <w:ind w:left="720" w:hanging="360"/>
+      </w:pPr>
+      <w:rPr>
+        <w:rFonts w:ascii="Wingdings" w:eastAsia="Times New Roman" w:hAnsi="Wingdings" w:cs="Times New Roman" w:hint="default"/>
+      </w:rPr>
+    </w:lvl>
+    <w:lvl w:ilvl="1" w:tplc="08090003" w:tentative="1">
+      <w:start w:val="1"/>
+      <w:numFmt w:val="bullet"/>
+      <w:lvlText w:val="o"/>
+      <w:lvlJc w:val="left"/>
+      <w:pPr>
+        <w:ind w:left="1440" w:hanging="360"/>
+      </w:pPr>
+      <w:rPr>
+        <w:rFonts w:ascii="Courier New" w:hAnsi="Courier New" w:cs="Courier New" w:hint="default"/>
+      </w:rPr>
+    </w:lvl>
+    <w:lvl w:ilvl="2" w:tplc="08090005" w:tentative="1">
+      <w:start w:val="1"/>
+      <w:numFmt w:val="bullet"/>
+      <w:lvlText w:val=""/>
+      <w:lvlJc w:val="left"/>
+      <w:pPr>
+        <w:ind w:left="2160" w:hanging="360"/>
+      </w:pPr>
+      <w:rPr>
+        <w:rFonts w:ascii="Wingdings" w:hAnsi="Wingdings" w:hint="default"/>
+      </w:rPr>
+    </w:lvl>
+    <w:lvl w:ilvl="3" w:tplc="08090001" w:tentative="1">
+      <w:start w:val="1"/>
+      <w:numFmt w:val="bullet"/>
+      <w:lvlText w:val=""/>
+      <w:lvlJc w:val="left"/>
+      <w:pPr>
+        <w:ind w:left="2880" w:hanging="360"/>
+      </w:pPr>
+      <w:rPr>
+        <w:rFonts w:ascii="Symbol" w:hAnsi="Symbol" w:hint="default"/>
+      </w:rPr>
+    </w:lvl>
+    <w:lvl w:ilvl="4" w:tplc="08090003" w:tentative="1">
+      <w:start w:val="1"/>
+      <w:numFmt w:val="bullet"/>
+      <w:lvlText w:val="o"/>
+      <w:lvlJc w:val="left"/>
+      <w:pPr>
+        <w:ind w:left="3600" w:hanging="360"/>
+      </w:pPr>
+      <w:rPr>
+        <w:rFonts w:ascii="Courier New" w:hAnsi="Courier New" w:cs="Courier New" w:hint="default"/>
+      </w:rPr>
+    </w:lvl>
+    <w:lvl w:ilvl="5" w:tplc="08090005" w:tentative="1">
+      <w:start w:val="1"/>
+      <w:numFmt w:val="bullet"/>
+      <w:lvlText w:val=""/>
+      <w:lvlJc w:val="left"/>
+      <w:pPr>
+        <w:ind w:left="4320" w:hanging="360"/>
+      </w:pPr>
+      <w:rPr>
+        <w:rFonts w:ascii="Wingdings" w:hAnsi="Wingdings" w:hint="default"/>
+      </w:rPr>
+    </w:lvl>
+    <w:lvl w:ilvl="6" w:tplc="08090001" w:tentative="1">
+      <w:start w:val="1"/>
+      <w:numFmt w:val="bullet"/>
+      <w:lvlText w:val=""/>
+      <w:lvlJc w:val="left"/>
+      <w:pPr>
+        <w:ind w:left="5040" w:hanging="360"/>
+      </w:pPr>
+      <w:rPr>
+        <w:rFonts w:ascii="Symbol" w:hAnsi="Symbol" w:hint="default"/>
+      </w:rPr>
+    </w:lvl>
+    <w:lvl w:ilvl="7" w:tplc="08090003" w:tentative="1">
+      <w:start w:val="1"/>
+      <w:numFmt w:val="bullet"/>
+      <w:lvlText w:val="o"/>
+      <w:lvlJc w:val="left"/>
+      <w:pPr>
+        <w:ind w:left="5760" w:hanging="360"/>
+      </w:pPr>
+      <w:rPr>
+        <w:rFonts w:ascii="Courier New" w:hAnsi="Courier New" w:cs="Courier New" w:hint="default"/>
+      </w:rPr>
+    </w:lvl>
+    <w:lvl w:ilvl="8" w:tplc="08090005" w:tentative="1">
+      <w:start w:val="1"/>
+      <w:numFmt w:val="bullet"/>
+      <w:lvlText w:val=""/>
+      <w:lvlJc w:val="left"/>
+      <w:pPr>
+        <w:ind w:left="6480" w:hanging="360"/>
+      </w:pPr>
+      <w:rPr>
+        <w:rFonts w:ascii="Wingdings" w:hAnsi="Wingdings" w:hint="default"/>
+      </w:rPr>
+    </w:lvl>
+  </w:abstractNum>
+  <w:abstractNum w:abstractNumId="2" w15:restartNumberingAfterBreak="0">
+    <w:nsid w:val="67A74CD0"/>
+    <w:multiLevelType w:val="hybridMultilevel"/>
+    <w:tmpl w:val="38F8E85E"/>
+    <w:lvl w:ilvl="0" w:tplc="04090003">
+      <w:start w:val="1"/>
+      <w:numFmt w:val="bullet"/>
+      <w:lvlText w:val="o"/>
+      <w:lvlJc w:val="left"/>
+      <w:pPr>
+        <w:ind w:left="720" w:hanging="360"/>
+      </w:pPr>
+      <w:rPr>
+        <w:rFonts w:ascii="Courier New" w:hAnsi="Courier New" w:cs="Courier New" w:hint="default"/>
+      </w:rPr>
+    </w:lvl>
+    <w:lvl w:ilvl="1" w:tplc="08090003" w:tentative="1">
+      <w:start w:val="1"/>
+      <w:numFmt w:val="bullet"/>
+      <w:lvlText w:val="o"/>
+      <w:lvlJc w:val="left"/>
+      <w:pPr>
+        <w:ind w:left="1440" w:hanging="360"/>
+      </w:pPr>
+      <w:rPr>
+        <w:rFonts w:ascii="Courier New" w:hAnsi="Courier New" w:cs="Courier New" w:hint="default"/>
+      </w:rPr>
+    </w:lvl>
+    <w:lvl w:ilvl="2" w:tplc="08090005" w:tentative="1">
+      <w:start w:val="1"/>
+      <w:numFmt w:val="bullet"/>
+      <w:lvlText w:val=""/>
+      <w:lvlJc w:val="left"/>
+      <w:pPr>
+        <w:ind w:left="2160" w:hanging="360"/>
+      </w:pPr>
+      <w:rPr>
+        <w:rFonts w:ascii="Wingdings" w:hAnsi="Wingdings" w:hint="default"/>
+      </w:rPr>
+    </w:lvl>
+    <w:lvl w:ilvl="3" w:tplc="08090001" w:tentative="1">
+      <w:start w:val="1"/>
+      <w:numFmt w:val="bullet"/>
+      <w:lvlText w:val=""/>
+      <w:lvlJc w:val="left"/>
+      <w:pPr>
+        <w:ind w:left="2880" w:hanging="360"/>
+      </w:pPr>
+      <w:rPr>
+        <w:rFonts w:ascii="Symbol" w:hAnsi="Symbol" w:hint="default"/>
+      </w:rPr>
+    </w:lvl>
+    <w:lvl w:ilvl="4" w:tplc="08090003" w:tentative="1">
+      <w:start w:val="1"/>
+      <w:numFmt w:val="bullet"/>
+      <w:lvlText w:val="o"/>
+      <w:lvlJc w:val="left"/>
+      <w:pPr>
+        <w:ind w:left="3600" w:hanging="360"/>
+      </w:pPr>
+      <w:rPr>
+        <w:rFonts w:ascii="Courier New" w:hAnsi="Courier New" w:cs="Courier New" w:hint="default"/>
+      </w:rPr>
+    </w:lvl>
+    <w:lvl w:ilvl="5" w:tplc="08090005" w:tentative="1">
+      <w:start w:val="1"/>
+      <w:numFmt w:val="bullet"/>
+      <w:lvlText w:val=""/>
+      <w:lvlJc w:val="left"/>
+      <w:pPr>
+        <w:ind w:left="4320" w:hanging="360"/>
+      </w:pPr>
+      <w:rPr>
+        <w:rFonts w:ascii="Wingdings" w:hAnsi="Wingdings" w:hint="default"/>
+      </w:rPr>
+    </w:lvl>
+    <w:lvl w:ilvl="6" w:tplc="08090001" w:tentative="1">
+      <w:start w:val="1"/>
+      <w:numFmt w:val="bullet"/>
+      <w:lvlText w:val=""/>
+      <w:lvlJc w:val="left"/>
+      <w:pPr>
+        <w:ind w:left="5040" w:hanging="360"/>
+      </w:pPr>
+      <w:rPr>
+        <w:rFonts w:ascii="Symbol" w:hAnsi="Symbol" w:hint="default"/>
+      </w:rPr>
+    </w:lvl>
+    <w:lvl w:ilvl="7" w:tplc="08090003" w:tentative="1">
+      <w:start w:val="1"/>
+      <w:numFmt w:val="bullet"/>
+      <w:lvlText w:val="o"/>
+      <w:lvlJc w:val="left"/>
+      <w:pPr>
+        <w:ind w:left="5760" w:hanging="360"/>
+      </w:pPr>
+      <w:rPr>
+        <w:rFonts w:ascii="Courier New" w:hAnsi="Courier New" w:cs="Courier New" w:hint="default"/>
+      </w:rPr>
+    </w:lvl>
+    <w:lvl w:ilvl="8" w:tplc="08090005" w:tentative="1">
+      <w:start w:val="1"/>
+      <w:numFmt w:val="bullet"/>
+      <w:lvlText w:val=""/>
+      <w:lvlJc w:val="left"/>
+      <w:pPr>
+        <w:ind w:left="6480" w:hanging="360"/>
+      </w:pPr>
+      <w:rPr>
+        <w:rFonts w:ascii="Wingdings" w:hAnsi="Wingdings" w:hint="default"/>
+      </w:rPr>
+    </w:lvl>
+  </w:abstractNum>
+  <w:num w:numId="1">
+    <w:abstractNumId w:val="0"/>
+  </w:num>
+  <w:num w:numId="2">
+    <w:abstractNumId w:val="1"/>
+  </w:num>
+  <w:num w:numId="3">
+    <w:abstractNumId w:val="2"/>
+  </w:num>
+</w:numbering>
 </file>
 
 <file path=word/styles.xml><?xml version="1.0" encoding="utf-8"?>
@@ -1295,6 +1835,7 @@
   <w:style w:type="character" w:default="1" w:styleId="DefaultParagraphFont">
     <w:name w:val="Default Paragraph Font"/>
     <w:uiPriority w:val="1"/>
+    <w:semiHidden/>
     <w:unhideWhenUsed/>
   </w:style>
   <w:style w:type="table" w:default="1" w:styleId="TableNormal">
@@ -1423,6 +1964,29 @@
     <w:rPr>
       <w:color w:val="605E5C"/>
       <w:shd w:val="clear" w:color="auto" w:fill="E1DFDD"/>
+    </w:rPr>
+  </w:style>
+  <w:style w:type="paragraph" w:styleId="ListParagraph">
+    <w:name w:val="List Paragraph"/>
+    <w:basedOn w:val="Normal"/>
+    <w:uiPriority w:val="34"/>
+    <w:qFormat/>
+    <w:rsid w:val="00A7038F"/>
+    <w:pPr>
+      <w:ind w:left="720"/>
+      <w:contextualSpacing/>
+    </w:pPr>
+  </w:style>
+  <w:style w:type="character" w:styleId="FollowedHyperlink">
+    <w:name w:val="FollowedHyperlink"/>
+    <w:basedOn w:val="DefaultParagraphFont"/>
+    <w:uiPriority w:val="99"/>
+    <w:semiHidden/>
+    <w:unhideWhenUsed/>
+    <w:rsid w:val="00220B58"/>
+    <w:rPr>
+      <w:color w:val="954F72" w:themeColor="followedHyperlink"/>
+      <w:u w:val="single"/>
     </w:rPr>
   </w:style>
 </w:styles>

</xml_diff>

<commit_message>
Some adaptions to the existing explanation
</commit_message>
<xml_diff>
--- a/HOPLAB BIDSify dataset.docx
+++ b/HOPLAB BIDSify dataset.docx
@@ -728,8 +728,6 @@
           <w:lang w:val="en-GB" w:eastAsia="en-US"/>
         </w:rPr>
       </w:pPr>
-      <w:bookmarkStart w:id="0" w:name="_GoBack"/>
-      <w:bookmarkEnd w:id="0"/>
       <w:r>
         <w:rPr>
           <w:rFonts w:eastAsiaTheme="minorHAnsi"/>
@@ -807,7 +805,23 @@
         <w:t>’ or ‘_T1w’)</w:t>
       </w:r>
     </w:p>
-    <w:p/>
+    <w:p>
+      <w:r>
+        <w:t xml:space="preserve">An excel file called echo spacing contains formulas to calculate effective echo spacing and total readout time, for the </w:t>
+      </w:r>
+      <w:proofErr w:type="spellStart"/>
+      <w:r>
+        <w:t>func</w:t>
+      </w:r>
+      <w:proofErr w:type="spellEnd"/>
+      <w:r>
+        <w:t xml:space="preserve"> sequence runs (you need ETL = EPI factor, WFS, SENSE or whatever factor (MB factor can be ignored); these things you can get from a .txt file that you can create from the sequence parameters on the MR scanner computer) </w:t>
+      </w:r>
+    </w:p>
+    <w:p>
+      <w:bookmarkStart w:id="0" w:name="_GoBack"/>
+      <w:bookmarkEnd w:id="0"/>
+    </w:p>
     <w:p>
       <w:proofErr w:type="gramStart"/>
       <w:r>
@@ -815,7 +829,23 @@
       </w:r>
       <w:proofErr w:type="gramEnd"/>
       <w:r>
-        <w:t xml:space="preserve"> you have DICOMs available, use </w:t>
+        <w:t xml:space="preserve"> you have </w:t>
+      </w:r>
+      <w:proofErr w:type="spellStart"/>
+      <w:r>
+        <w:t>ParRec</w:t>
+      </w:r>
+      <w:proofErr w:type="spellEnd"/>
+      <w:r>
+        <w:t xml:space="preserve"> or </w:t>
+      </w:r>
+      <w:proofErr w:type="spellStart"/>
+      <w:r>
+        <w:t>Dicom</w:t>
+      </w:r>
+      <w:proofErr w:type="spellEnd"/>
+      <w:r>
+        <w:t xml:space="preserve"> available, use </w:t>
       </w:r>
       <w:r>
         <w:t>dcm2niix</w:t>

</xml_diff>

<commit_message>
Removed link to a script; since we will upload such a script soon in the repos
</commit_message>
<xml_diff>
--- a/HOPLAB BIDSify dataset.docx
+++ b/HOPLAB BIDSify dataset.docx
@@ -1,6 +1,6 @@
 
 <file path=word/document.xml><?xml version="1.0" encoding="utf-8"?>
-<w:document xmlns:wpc="http://schemas.microsoft.com/office/word/2010/wordprocessingCanvas" xmlns:cx="http://schemas.microsoft.com/office/drawing/2014/chartex" xmlns:cx1="http://schemas.microsoft.com/office/drawing/2015/9/8/chartex" xmlns:cx2="http://schemas.microsoft.com/office/drawing/2015/10/21/chartex" xmlns:cx3="http://schemas.microsoft.com/office/drawing/2016/5/9/chartex" xmlns:cx4="http://schemas.microsoft.com/office/drawing/2016/5/10/chartex" xmlns:cx5="http://schemas.microsoft.com/office/drawing/2016/5/11/chartex" xmlns:cx6="http://schemas.microsoft.com/office/drawing/2016/5/12/chartex" xmlns:cx7="http://schemas.microsoft.com/office/drawing/2016/5/13/chartex" xmlns:cx8="http://schemas.microsoft.com/office/drawing/2016/5/14/chartex" xmlns:mc="http://schemas.openxmlformats.org/markup-compatibility/2006" xmlns:aink="http://schemas.microsoft.com/office/drawing/2016/ink" xmlns:am3d="http://schemas.microsoft.com/office/drawing/2017/model3d" xmlns:o="urn:schemas-microsoft-com:office:office" xmlns:r="http://schemas.openxmlformats.org/officeDocument/2006/relationships" xmlns:m="http://schemas.openxmlformats.org/officeDocument/2006/math" xmlns:v="urn:schemas-microsoft-com:vml" xmlns:wp14="http://schemas.microsoft.com/office/word/2010/wordprocessingDrawing" xmlns:wp="http://schemas.openxmlformats.org/drawingml/2006/wordprocessingDrawing" xmlns:w10="urn:schemas-microsoft-com:office:word" xmlns:w="http://schemas.openxmlformats.org/wordprocessingml/2006/main" xmlns:w14="http://schemas.microsoft.com/office/word/2010/wordml" xmlns:w15="http://schemas.microsoft.com/office/word/2012/wordml" xmlns:w16cid="http://schemas.microsoft.com/office/word/2016/wordml/cid" xmlns:w16se="http://schemas.microsoft.com/office/word/2015/wordml/symex" xmlns:wpg="http://schemas.microsoft.com/office/word/2010/wordprocessingGroup" xmlns:wpi="http://schemas.microsoft.com/office/word/2010/wordprocessingInk" xmlns:wne="http://schemas.microsoft.com/office/word/2006/wordml" xmlns:wps="http://schemas.microsoft.com/office/word/2010/wordprocessingShape" mc:Ignorable="w14 w15 w16se w16cid wp14">
+<w:document xmlns:wpc="http://schemas.microsoft.com/office/word/2010/wordprocessingCanvas" xmlns:cx="http://schemas.microsoft.com/office/drawing/2014/chartex" xmlns:cx1="http://schemas.microsoft.com/office/drawing/2015/9/8/chartex" xmlns:cx2="http://schemas.microsoft.com/office/drawing/2015/10/21/chartex" xmlns:cx3="http://schemas.microsoft.com/office/drawing/2016/5/9/chartex" xmlns:cx4="http://schemas.microsoft.com/office/drawing/2016/5/10/chartex" xmlns:cx5="http://schemas.microsoft.com/office/drawing/2016/5/11/chartex" xmlns:cx6="http://schemas.microsoft.com/office/drawing/2016/5/12/chartex" xmlns:cx7="http://schemas.microsoft.com/office/drawing/2016/5/13/chartex" xmlns:cx8="http://schemas.microsoft.com/office/drawing/2016/5/14/chartex" xmlns:mc="http://schemas.openxmlformats.org/markup-compatibility/2006" xmlns:aink="http://schemas.microsoft.com/office/drawing/2016/ink" xmlns:am3d="http://schemas.microsoft.com/office/drawing/2017/model3d" xmlns:o="urn:schemas-microsoft-com:office:office" xmlns:r="http://schemas.openxmlformats.org/officeDocument/2006/relationships" xmlns:m="http://schemas.openxmlformats.org/officeDocument/2006/math" xmlns:v="urn:schemas-microsoft-com:vml" xmlns:wp14="http://schemas.microsoft.com/office/word/2010/wordprocessingDrawing" xmlns:wp="http://schemas.openxmlformats.org/drawingml/2006/wordprocessingDrawing" xmlns:w10="urn:schemas-microsoft-com:office:word" xmlns:w="http://schemas.openxmlformats.org/wordprocessingml/2006/main" xmlns:w14="http://schemas.microsoft.com/office/word/2010/wordml" xmlns:w15="http://schemas.microsoft.com/office/word/2012/wordml" xmlns:w16cex="http://schemas.microsoft.com/office/word/2018/wordml/cex" xmlns:w16cid="http://schemas.microsoft.com/office/word/2016/wordml/cid" xmlns:w16="http://schemas.microsoft.com/office/word/2018/wordml" xmlns:w16se="http://schemas.microsoft.com/office/word/2015/wordml/symex" xmlns:wpg="http://schemas.microsoft.com/office/word/2010/wordprocessingGroup" xmlns:wpi="http://schemas.microsoft.com/office/word/2010/wordprocessingInk" xmlns:wne="http://schemas.microsoft.com/office/word/2006/wordml" xmlns:wps="http://schemas.microsoft.com/office/word/2010/wordprocessingShape" mc:Ignorable="w14 w15 w16se w16cid w16 w16cex wp14">
   <w:body>
     <w:p>
       <w:pPr>
@@ -818,10 +818,7 @@
         <w:t xml:space="preserve"> sequence runs (you need ETL = EPI factor, WFS, SENSE or whatever factor (MB factor can be ignored); these things you can get from a .txt file that you can create from the sequence parameters on the MR scanner computer) </w:t>
       </w:r>
     </w:p>
-    <w:p>
-      <w:bookmarkStart w:id="0" w:name="_GoBack"/>
-      <w:bookmarkEnd w:id="0"/>
-    </w:p>
+    <w:p/>
     <w:p>
       <w:proofErr w:type="gramStart"/>
       <w:r>
@@ -1016,21 +1013,6 @@
     </w:p>
     <w:p/>
     <w:p>
-      <w:r>
-        <w:t xml:space="preserve">python script that runs MRIQC on your BIDS dataset: </w:t>
-      </w:r>
-      <w:hyperlink r:id="rId15" w:history="1">
-        <w:r>
-          <w:rPr>
-            <w:rStyle w:val="Hyperlink"/>
-            <w:rFonts w:eastAsiaTheme="majorEastAsia"/>
-          </w:rPr>
-          <w:t>https://gist.github.com/marcoaqil/c0e0584513fd482d6ea8e9b164b7c1f4</w:t>
-        </w:r>
-      </w:hyperlink>
-    </w:p>
-    <w:p/>
-    <w:p>
       <w:pPr>
         <w:pStyle w:val="Subtitle"/>
       </w:pPr>
@@ -1062,7 +1044,7 @@
         </w:rPr>
         <w:t xml:space="preserve">Credit to many of the scripts found here: </w:t>
       </w:r>
-      <w:hyperlink r:id="rId16" w:history="1">
+      <w:hyperlink r:id="rId15" w:history="1">
         <w:r>
           <w:rPr>
             <w:rStyle w:val="Hyperlink"/>
@@ -1090,7 +1072,7 @@
 </file>
 
 <file path=word/numbering.xml><?xml version="1.0" encoding="utf-8"?>
-<w:numbering xmlns:wpc="http://schemas.microsoft.com/office/word/2010/wordprocessingCanvas" xmlns:cx="http://schemas.microsoft.com/office/drawing/2014/chartex" xmlns:cx1="http://schemas.microsoft.com/office/drawing/2015/9/8/chartex" xmlns:cx2="http://schemas.microsoft.com/office/drawing/2015/10/21/chartex" xmlns:cx3="http://schemas.microsoft.com/office/drawing/2016/5/9/chartex" xmlns:cx4="http://schemas.microsoft.com/office/drawing/2016/5/10/chartex" xmlns:cx5="http://schemas.microsoft.com/office/drawing/2016/5/11/chartex" xmlns:cx6="http://schemas.microsoft.com/office/drawing/2016/5/12/chartex" xmlns:cx7="http://schemas.microsoft.com/office/drawing/2016/5/13/chartex" xmlns:cx8="http://schemas.microsoft.com/office/drawing/2016/5/14/chartex" xmlns:mc="http://schemas.openxmlformats.org/markup-compatibility/2006" xmlns:aink="http://schemas.microsoft.com/office/drawing/2016/ink" xmlns:am3d="http://schemas.microsoft.com/office/drawing/2017/model3d" xmlns:o="urn:schemas-microsoft-com:office:office" xmlns:r="http://schemas.openxmlformats.org/officeDocument/2006/relationships" xmlns:m="http://schemas.openxmlformats.org/officeDocument/2006/math" xmlns:v="urn:schemas-microsoft-com:vml" xmlns:wp14="http://schemas.microsoft.com/office/word/2010/wordprocessingDrawing" xmlns:wp="http://schemas.openxmlformats.org/drawingml/2006/wordprocessingDrawing" xmlns:w10="urn:schemas-microsoft-com:office:word" xmlns:w="http://schemas.openxmlformats.org/wordprocessingml/2006/main" xmlns:w14="http://schemas.microsoft.com/office/word/2010/wordml" xmlns:w15="http://schemas.microsoft.com/office/word/2012/wordml" xmlns:w16cid="http://schemas.microsoft.com/office/word/2016/wordml/cid" xmlns:w16se="http://schemas.microsoft.com/office/word/2015/wordml/symex" xmlns:wpg="http://schemas.microsoft.com/office/word/2010/wordprocessingGroup" xmlns:wpi="http://schemas.microsoft.com/office/word/2010/wordprocessingInk" xmlns:wne="http://schemas.microsoft.com/office/word/2006/wordml" xmlns:wps="http://schemas.microsoft.com/office/word/2010/wordprocessingShape" mc:Ignorable="w14 w15 w16se w16cid wp14">
+<w:numbering xmlns:wpc="http://schemas.microsoft.com/office/word/2010/wordprocessingCanvas" xmlns:cx="http://schemas.microsoft.com/office/drawing/2014/chartex" xmlns:cx1="http://schemas.microsoft.com/office/drawing/2015/9/8/chartex" xmlns:cx2="http://schemas.microsoft.com/office/drawing/2015/10/21/chartex" xmlns:cx3="http://schemas.microsoft.com/office/drawing/2016/5/9/chartex" xmlns:cx4="http://schemas.microsoft.com/office/drawing/2016/5/10/chartex" xmlns:cx5="http://schemas.microsoft.com/office/drawing/2016/5/11/chartex" xmlns:cx6="http://schemas.microsoft.com/office/drawing/2016/5/12/chartex" xmlns:cx7="http://schemas.microsoft.com/office/drawing/2016/5/13/chartex" xmlns:cx8="http://schemas.microsoft.com/office/drawing/2016/5/14/chartex" xmlns:mc="http://schemas.openxmlformats.org/markup-compatibility/2006" xmlns:aink="http://schemas.microsoft.com/office/drawing/2016/ink" xmlns:am3d="http://schemas.microsoft.com/office/drawing/2017/model3d" xmlns:o="urn:schemas-microsoft-com:office:office" xmlns:r="http://schemas.openxmlformats.org/officeDocument/2006/relationships" xmlns:m="http://schemas.openxmlformats.org/officeDocument/2006/math" xmlns:v="urn:schemas-microsoft-com:vml" xmlns:wp14="http://schemas.microsoft.com/office/word/2010/wordprocessingDrawing" xmlns:wp="http://schemas.openxmlformats.org/drawingml/2006/wordprocessingDrawing" xmlns:w10="urn:schemas-microsoft-com:office:word" xmlns:w="http://schemas.openxmlformats.org/wordprocessingml/2006/main" xmlns:w14="http://schemas.microsoft.com/office/word/2010/wordml" xmlns:w15="http://schemas.microsoft.com/office/word/2012/wordml" xmlns:w16cex="http://schemas.microsoft.com/office/word/2018/wordml/cex" xmlns:w16cid="http://schemas.microsoft.com/office/word/2016/wordml/cid" xmlns:w16="http://schemas.microsoft.com/office/word/2018/wordml" xmlns:w16se="http://schemas.microsoft.com/office/word/2015/wordml/symex" xmlns:wpg="http://schemas.microsoft.com/office/word/2010/wordprocessingGroup" xmlns:wpi="http://schemas.microsoft.com/office/word/2010/wordprocessingInk" xmlns:wne="http://schemas.microsoft.com/office/word/2006/wordml" xmlns:wps="http://schemas.microsoft.com/office/word/2010/wordprocessingShape" mc:Ignorable="w14 w15 w16se w16cid w16 w16cex wp14">
   <w:abstractNum w:abstractNumId="0" w15:restartNumberingAfterBreak="0">
     <w:nsid w:val="3432126C"/>
     <w:multiLevelType w:val="hybridMultilevel"/>
@@ -1441,7 +1423,7 @@
 </file>
 
 <file path=word/styles.xml><?xml version="1.0" encoding="utf-8"?>
-<w:styles xmlns:mc="http://schemas.openxmlformats.org/markup-compatibility/2006" xmlns:r="http://schemas.openxmlformats.org/officeDocument/2006/relationships" xmlns:w="http://schemas.openxmlformats.org/wordprocessingml/2006/main" xmlns:w14="http://schemas.microsoft.com/office/word/2010/wordml" xmlns:w15="http://schemas.microsoft.com/office/word/2012/wordml" xmlns:w16cid="http://schemas.microsoft.com/office/word/2016/wordml/cid" xmlns:w16se="http://schemas.microsoft.com/office/word/2015/wordml/symex" mc:Ignorable="w14 w15 w16se w16cid">
+<w:styles xmlns:mc="http://schemas.openxmlformats.org/markup-compatibility/2006" xmlns:r="http://schemas.openxmlformats.org/officeDocument/2006/relationships" xmlns:w="http://schemas.openxmlformats.org/wordprocessingml/2006/main" xmlns:w14="http://schemas.microsoft.com/office/word/2010/wordml" xmlns:w15="http://schemas.microsoft.com/office/word/2012/wordml" xmlns:w16cex="http://schemas.microsoft.com/office/word/2018/wordml/cex" xmlns:w16cid="http://schemas.microsoft.com/office/word/2016/wordml/cid" xmlns:w16="http://schemas.microsoft.com/office/word/2018/wordml" xmlns:w16se="http://schemas.microsoft.com/office/word/2015/wordml/symex" mc:Ignorable="w14 w15 w16se w16cid w16 w16cex">
   <w:docDefaults>
     <w:rPrDefault>
       <w:rPr>

</xml_diff>

<commit_message>
Changes regarding EES and TRT
</commit_message>
<xml_diff>
--- a/HOPLAB BIDSify dataset.docx
+++ b/HOPLAB BIDSify dataset.docx
@@ -804,10 +804,27 @@
       <w:r>
         <w:t>’ or ‘_T1w’)</w:t>
       </w:r>
-    </w:p>
-    <w:p>
-      <w:r>
-        <w:t xml:space="preserve">An excel file called echo spacing contains formulas to calculate effective echo spacing and total readout time, for the </w:t>
+      <w:r>
+        <w:t>.</w:t>
+      </w:r>
+    </w:p>
+    <w:p>
+      <w:r>
+        <w:t xml:space="preserve">An excel file called </w:t>
+      </w:r>
+      <w:proofErr w:type="spellStart"/>
+      <w:r>
+        <w:t>echo</w:t>
+      </w:r>
+      <w:r>
+        <w:t>_</w:t>
+      </w:r>
+      <w:r>
+        <w:t>spacing</w:t>
+      </w:r>
+      <w:proofErr w:type="spellEnd"/>
+      <w:r>
+        <w:t xml:space="preserve"> contains formulas to calculate effective echo spacing and total readout time, for the </w:t>
       </w:r>
       <w:proofErr w:type="spellStart"/>
       <w:r>
@@ -815,7 +832,22 @@
       </w:r>
       <w:proofErr w:type="spellEnd"/>
       <w:r>
-        <w:t xml:space="preserve"> sequence runs (you need ETL = EPI factor, WFS, SENSE or whatever factor (MB factor can be ignored); these things you can get from a .txt file that you can create from the sequence parameters on the MR scanner computer) </w:t>
+        <w:t xml:space="preserve"> sequence runs</w:t>
+      </w:r>
+      <w:r>
+        <w:t xml:space="preserve">; </w:t>
+      </w:r>
+      <w:r>
+        <w:t>you need ETL = EPI factor, WFS, SENSE or whatever factor (MB factor can be ignored</w:t>
+      </w:r>
+      <w:r>
+        <w:t xml:space="preserve"> in the calculations</w:t>
+      </w:r>
+      <w:r>
+        <w:t>; these things you can get from a .txt file that you can create from the sequence parameters on the MR scanner computer</w:t>
+      </w:r>
+      <w:r>
+        <w:t xml:space="preserve">. Only needed if you want to do susceptibility distortion correction! </w:t>
       </w:r>
     </w:p>
     <w:p/>
@@ -965,6 +997,7 @@
         <w:rPr>
           <w:lang w:eastAsia="en-US"/>
         </w:rPr>
+        <w:lastRenderedPageBreak/>
         <w:t>See ‘</w:t>
       </w:r>
       <w:proofErr w:type="spellStart"/>

</xml_diff>